<commit_message>
master: Comment all plots.
</commit_message>
<xml_diff>
--- a/SIOPrac1.docx
+++ b/SIOPrac1.docx
@@ -1630,14 +1630,12 @@
         <w:spacing w:line="259" w:lineRule="auto"/>
         <w:textAlignment w:val="auto"/>
       </w:pPr>
-      <w:bookmarkStart w:id="1" w:name="_GoBack"/>
-      <w:bookmarkEnd w:id="1"/>
     </w:p>
     <w:p>
       <w:pPr>
         <w:pStyle w:val="Ttulo1"/>
       </w:pPr>
-      <w:bookmarkStart w:id="2" w:name="_Toc35113822"/>
+      <w:bookmarkStart w:id="1" w:name="_Toc35113822"/>
       <w:r>
         <w:lastRenderedPageBreak/>
         <w:t>2.</w:t>
@@ -1646,13 +1644,13 @@
         <w:tab/>
         <w:t>Treball realitzat</w:t>
       </w:r>
-      <w:bookmarkEnd w:id="2"/>
+      <w:bookmarkEnd w:id="1"/>
     </w:p>
     <w:p>
       <w:pPr>
         <w:pStyle w:val="Ttulo2"/>
       </w:pPr>
-      <w:bookmarkStart w:id="3" w:name="_Toc35113823"/>
+      <w:bookmarkStart w:id="2" w:name="_Toc35113823"/>
       <w:r>
         <w:t>2.1.</w:t>
       </w:r>
@@ -1660,13 +1658,13 @@
         <w:tab/>
         <w:t>Gràfiques</w:t>
       </w:r>
-      <w:bookmarkEnd w:id="3"/>
+      <w:bookmarkEnd w:id="2"/>
     </w:p>
     <w:p>
       <w:pPr>
         <w:pStyle w:val="Ttulo3"/>
       </w:pPr>
-      <w:bookmarkStart w:id="4" w:name="_Toc35113824"/>
+      <w:bookmarkStart w:id="3" w:name="_Toc35113824"/>
       <w:r>
         <w:t>2.1.1.</w:t>
       </w:r>
@@ -1674,7 +1672,7 @@
         <w:tab/>
         <w:t>Recompte de puntuacions en intervals</w:t>
       </w:r>
-      <w:bookmarkEnd w:id="4"/>
+      <w:bookmarkEnd w:id="3"/>
     </w:p>
     <w:p>
       <w:r>
@@ -3539,10 +3537,7 @@
       </w:pPr>
       <w:r>
         <w:lastRenderedPageBreak/>
-        <w:t xml:space="preserve">Com a conclusió final d’aquestes gràfiques podem concloure que la majora de puntuacions estan en l’interval </w:t>
-      </w:r>
-      <w:r>
-        <w:t>[-0.99, 0.</w:t>
+        <w:t>Com a conclusió final d’aquestes gràfiques podem concloure que la majora de puntuacions estan en l’interval [-0.99, 0.</w:t>
       </w:r>
       <w:r>
         <w:t>99</w:t>
@@ -3558,7 +3553,7 @@
       <w:pPr>
         <w:pStyle w:val="Ttulo3"/>
       </w:pPr>
-      <w:bookmarkStart w:id="5" w:name="_Toc35113825"/>
+      <w:bookmarkStart w:id="4" w:name="_Toc35113825"/>
       <w:r>
         <w:t>2.1.2.</w:t>
       </w:r>
@@ -3566,7 +3561,7 @@
         <w:tab/>
         <w:t>Probabilitat de cada puntuació</w:t>
       </w:r>
-      <w:bookmarkEnd w:id="5"/>
+      <w:bookmarkEnd w:id="4"/>
     </w:p>
     <w:p>
       <w:r>
@@ -3797,7 +3792,7 @@
       <w:pPr>
         <w:pStyle w:val="Ttulo3"/>
       </w:pPr>
-      <w:bookmarkStart w:id="6" w:name="_Toc35113826"/>
+      <w:bookmarkStart w:id="5" w:name="_Toc35113826"/>
       <w:r>
         <w:rPr>
           <w:noProof/>
@@ -3934,7 +3929,7 @@
         <w:tab/>
         <w:t>Recompte de les mitjanes de puntuacions en intervals</w:t>
       </w:r>
-      <w:bookmarkEnd w:id="6"/>
+      <w:bookmarkEnd w:id="5"/>
     </w:p>
     <w:p>
       <w:r>
@@ -5626,7 +5621,7 @@
       <w:pPr>
         <w:pStyle w:val="Ttulo3"/>
       </w:pPr>
-      <w:bookmarkStart w:id="7" w:name="_Toc35113827"/>
+      <w:bookmarkStart w:id="6" w:name="_Toc35113827"/>
       <w:r>
         <w:rPr>
           <w:noProof/>
@@ -5702,7 +5697,7 @@
       <w:r>
         <w:t xml:space="preserve"> usuaris</w:t>
       </w:r>
-      <w:bookmarkEnd w:id="7"/>
+      <w:bookmarkEnd w:id="6"/>
     </w:p>
     <w:p/>
     <w:p/>
@@ -5890,14 +5885,14 @@
       <w:pPr>
         <w:pStyle w:val="Ttulo3"/>
       </w:pPr>
-      <w:bookmarkStart w:id="8" w:name="_Toc35113828"/>
+      <w:bookmarkStart w:id="7" w:name="_Toc35113828"/>
       <w:r>
         <w:t xml:space="preserve">2.1.5. </w:t>
       </w:r>
       <w:r>
         <w:t>Positivisme dels restaurants</w:t>
       </w:r>
-      <w:bookmarkEnd w:id="8"/>
+      <w:bookmarkEnd w:id="7"/>
     </w:p>
     <w:p>
       <w:pPr>
@@ -6131,13 +6126,7 @@
         <w:jc w:val="both"/>
       </w:pPr>
       <w:r>
-        <w:t xml:space="preserve">A la gràfica anterior es pot observar el nombre d’aparicions  de les mitjanes de les puntuacions dels </w:t>
-      </w:r>
-      <w:r>
-        <w:t>restaurants</w:t>
-      </w:r>
-      <w:r>
-        <w:t xml:space="preserve"> dividits en dos parts, els valors positius y els negatius. Com es pot observar a la gràfica la majoria dels usuaris tenen mitjanes positives. </w:t>
+        <w:t xml:space="preserve">A la gràfica anterior es pot observar el nombre d’aparicions  de les mitjanes de les puntuacions dels restaurants dividits en dos parts, els valors positius y els negatius. Com es pot observar a la gràfica la majoria dels usuaris tenen mitjanes positives. </w:t>
       </w:r>
     </w:p>
     <w:p>
@@ -6153,13 +6142,7 @@
       </w:r>
       <w:proofErr w:type="spellEnd"/>
       <w:r>
-        <w:t xml:space="preserve"> fa referència a un </w:t>
-      </w:r>
-      <w:r>
-        <w:t>restaurant</w:t>
-      </w:r>
-      <w:r>
-        <w:t xml:space="preserve"> negatiu i el </w:t>
+        <w:t xml:space="preserve"> fa referència a un restaurant negatiu i el </w:t>
       </w:r>
       <w:proofErr w:type="spellStart"/>
       <w:r>
@@ -6167,10 +6150,7 @@
       </w:r>
       <w:proofErr w:type="spellEnd"/>
       <w:r>
-        <w:t xml:space="preserve"> a un positiu, ens hem basat en que buscar el nombre de vegades que un usuari puntua per sobre de 0 o per damunt d’aquesta puntuació.</w:t>
-      </w:r>
-      <w:r>
-        <w:t xml:space="preserve"> </w:t>
+        <w:t xml:space="preserve"> a un positiu, ens hem basat en que buscar el nombre de vegades que un usuari puntua per sobre de 0 o per damunt d’aquesta puntuació. </w:t>
       </w:r>
     </w:p>
     <w:p>
@@ -6182,12 +6162,12 @@
       <w:pPr>
         <w:pStyle w:val="Ttulo3"/>
       </w:pPr>
-      <w:bookmarkStart w:id="9" w:name="_Toc35113829"/>
+      <w:bookmarkStart w:id="8" w:name="_Toc35113829"/>
       <w:r>
         <w:lastRenderedPageBreak/>
         <w:t>2.1.6. Nombre de visites dels restaurants per la seva mitjana</w:t>
       </w:r>
-      <w:bookmarkEnd w:id="9"/>
+      <w:bookmarkEnd w:id="8"/>
     </w:p>
     <w:p>
       <w:pPr>
@@ -6446,11 +6426,11 @@
       <w:pPr>
         <w:pStyle w:val="Ttulo3"/>
       </w:pPr>
-      <w:bookmarkStart w:id="10" w:name="_Toc35113830"/>
+      <w:bookmarkStart w:id="9" w:name="_Toc35113830"/>
       <w:r>
         <w:t>2.1.7. Probabilitat que una mateixa puntuació la faci diferents usuaris</w:t>
       </w:r>
-      <w:bookmarkEnd w:id="10"/>
+      <w:bookmarkEnd w:id="9"/>
     </w:p>
     <w:p>
       <w:r>
@@ -6915,14 +6895,14 @@
       <w:pPr>
         <w:pStyle w:val="Ttulo3"/>
       </w:pPr>
-      <w:bookmarkStart w:id="11" w:name="_Toc35113831"/>
+      <w:bookmarkStart w:id="10" w:name="_Toc35113831"/>
       <w:r>
         <w:t>2.1.8. Comparació entre la puntuació mitja dels usuaris i la seva moda</w:t>
       </w:r>
       <w:r>
         <w:t xml:space="preserve"> (I)</w:t>
       </w:r>
-      <w:bookmarkEnd w:id="11"/>
+      <w:bookmarkEnd w:id="10"/>
     </w:p>
     <w:p>
       <w:r>
@@ -7393,17 +7373,11 @@
       <w:pPr>
         <w:pStyle w:val="Ttulo3"/>
       </w:pPr>
-      <w:bookmarkStart w:id="12" w:name="_Toc35113832"/>
-      <w:r>
-        <w:t xml:space="preserve">2.1.9. </w:t>
-      </w:r>
-      <w:r>
-        <w:t>Comparació entre la puntuació mitja dels usuaris i la seva moda</w:t>
-      </w:r>
-      <w:r>
-        <w:t xml:space="preserve"> (II)</w:t>
-      </w:r>
-      <w:bookmarkEnd w:id="12"/>
+      <w:bookmarkStart w:id="11" w:name="_Toc35113832"/>
+      <w:r>
+        <w:t>2.1.9. Comparació entre la puntuació mitja dels usuaris i la seva moda (II)</w:t>
+      </w:r>
+      <w:bookmarkEnd w:id="11"/>
     </w:p>
     <w:p>
       <w:pPr>
@@ -7874,8 +7848,440 @@
         <w:t>En aquest estudi fem un anàlisi similar a l’anterior, partim amb les mateixes dades, però les analitzem de manera una mica diferent. Cal dir que de la mateixa manera la primera figura ho fem amb truncament de dades i al segona amb arrodoniment d’aquestes. Per tal d’obtenir aquest gràfic el que farem es reduir el nombre de mitjanes de agrupant-les en grups d’enters, d’aquesta manera es redueix a 20 dades i posteriorment les podem comprar amb les modes. Per tant el que farem serà agrupar totes les mitjanes que tinguin el mateix valor i farem la mitjana de les modes corresponents. Per tant, extraiem que a mesura que la mitjana de puntuacions incrementa també ho la moda que pertanyia a aquestes puntuacions mitges.</w:t>
       </w:r>
     </w:p>
+    <w:p>
+      <w:pPr>
+        <w:pStyle w:val="Estilo1"/>
+      </w:pPr>
+    </w:p>
+    <w:p>
+      <w:pPr>
+        <w:pStyle w:val="Ttulo3"/>
+      </w:pPr>
+      <w:r>
+        <w:t>2.1.10. Desviació estàndard respecte la mitjana dels usuaris</w:t>
+      </w:r>
+    </w:p>
+    <w:p>
+      <w:pPr>
+        <w:pStyle w:val="Estilo1"/>
+      </w:pPr>
+      <w:r>
+        <w:rPr>
+          <w:noProof/>
+        </w:rPr>
+        <mc:AlternateContent>
+          <mc:Choice Requires="wps">
+            <w:drawing>
+              <wp:anchor distT="0" distB="0" distL="114300" distR="114300" simplePos="0" relativeHeight="251711488" behindDoc="1" locked="0" layoutInCell="1" allowOverlap="1" wp14:anchorId="5E5A86CA" wp14:editId="442AE166">
+                <wp:simplePos x="0" y="0"/>
+                <wp:positionH relativeFrom="margin">
+                  <wp:align>center</wp:align>
+                </wp:positionH>
+                <wp:positionV relativeFrom="paragraph">
+                  <wp:posOffset>3212465</wp:posOffset>
+                </wp:positionV>
+                <wp:extent cx="4352925" cy="635"/>
+                <wp:effectExtent l="0" t="0" r="9525" b="0"/>
+                <wp:wrapTight wrapText="bothSides">
+                  <wp:wrapPolygon edited="0">
+                    <wp:start x="0" y="0"/>
+                    <wp:lineTo x="0" y="20057"/>
+                    <wp:lineTo x="21553" y="20057"/>
+                    <wp:lineTo x="21553" y="0"/>
+                    <wp:lineTo x="0" y="0"/>
+                  </wp:wrapPolygon>
+                </wp:wrapTight>
+                <wp:docPr id="33" name="Cuadro de texto 33"/>
+                <wp:cNvGraphicFramePr/>
+                <a:graphic xmlns:a="http://schemas.openxmlformats.org/drawingml/2006/main">
+                  <a:graphicData uri="http://schemas.microsoft.com/office/word/2010/wordprocessingShape">
+                    <wps:wsp>
+                      <wps:cNvSpPr txBox="1"/>
+                      <wps:spPr>
+                        <a:xfrm>
+                          <a:off x="0" y="0"/>
+                          <a:ext cx="4352925" cy="635"/>
+                        </a:xfrm>
+                        <a:prstGeom prst="rect">
+                          <a:avLst/>
+                        </a:prstGeom>
+                        <a:solidFill>
+                          <a:prstClr val="white"/>
+                        </a:solidFill>
+                        <a:ln>
+                          <a:noFill/>
+                        </a:ln>
+                      </wps:spPr>
+                      <wps:txbx>
+                        <w:txbxContent>
+                          <w:p>
+                            <w:pPr>
+                              <w:pStyle w:val="Descripcin"/>
+                              <w:rPr>
+                                <w:noProof/>
+                              </w:rPr>
+                            </w:pPr>
+                            <w:r>
+                              <w:t xml:space="preserve">Figura </w:t>
+                            </w:r>
+                            <w:r>
+                              <w:fldChar w:fldCharType="begin"/>
+                            </w:r>
+                            <w:r>
+                              <w:instrText xml:space="preserve"> SEQ Figura \* ARABIC </w:instrText>
+                            </w:r>
+                            <w:r>
+                              <w:fldChar w:fldCharType="separate"/>
+                            </w:r>
+                            <w:r>
+                              <w:rPr>
+                                <w:noProof/>
+                              </w:rPr>
+                              <w:t>15</w:t>
+                            </w:r>
+                            <w:r>
+                              <w:fldChar w:fldCharType="end"/>
+                            </w:r>
+                          </w:p>
+                        </w:txbxContent>
+                      </wps:txbx>
+                      <wps:bodyPr rot="0" spcFirstLastPara="0" vertOverflow="overflow" horzOverflow="overflow" vert="horz" wrap="square" lIns="0" tIns="0" rIns="0" bIns="0" numCol="1" spcCol="0" rtlCol="0" fromWordArt="0" anchor="t" anchorCtr="0" forceAA="0" compatLnSpc="1">
+                        <a:prstTxWarp prst="textNoShape">
+                          <a:avLst/>
+                        </a:prstTxWarp>
+                        <a:spAutoFit/>
+                      </wps:bodyPr>
+                    </wps:wsp>
+                  </a:graphicData>
+                </a:graphic>
+              </wp:anchor>
+            </w:drawing>
+          </mc:Choice>
+          <mc:Fallback>
+            <w:pict>
+              <v:shape w14:anchorId="5E5A86CA" id="Cuadro de texto 33" o:spid="_x0000_s1040" type="#_x0000_t202" style="position:absolute;left:0;text-align:left;margin-left:0;margin-top:252.95pt;width:342.75pt;height:.05pt;z-index:-251604992;visibility:visible;mso-wrap-style:square;mso-wrap-distance-left:9pt;mso-wrap-distance-top:0;mso-wrap-distance-right:9pt;mso-wrap-distance-bottom:0;mso-position-horizontal:center;mso-position-horizontal-relative:margin;mso-position-vertical:absolute;mso-position-vertical-relative:text;v-text-anchor:top" o:gfxdata="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" stroked="f">
+                <v:textbox style="mso-fit-shape-to-text:t" inset="0,0,0,0">
+                  <w:txbxContent>
+                    <w:p>
+                      <w:pPr>
+                        <w:pStyle w:val="Descripcin"/>
+                        <w:rPr>
+                          <w:noProof/>
+                        </w:rPr>
+                      </w:pPr>
+                      <w:r>
+                        <w:t xml:space="preserve">Figura </w:t>
+                      </w:r>
+                      <w:r>
+                        <w:fldChar w:fldCharType="begin"/>
+                      </w:r>
+                      <w:r>
+                        <w:instrText xml:space="preserve"> SEQ Figura \* ARABIC </w:instrText>
+                      </w:r>
+                      <w:r>
+                        <w:fldChar w:fldCharType="separate"/>
+                      </w:r>
+                      <w:r>
+                        <w:rPr>
+                          <w:noProof/>
+                        </w:rPr>
+                        <w:t>15</w:t>
+                      </w:r>
+                      <w:r>
+                        <w:fldChar w:fldCharType="end"/>
+                      </w:r>
+                    </w:p>
+                  </w:txbxContent>
+                </v:textbox>
+                <w10:wrap type="tight" anchorx="margin"/>
+              </v:shape>
+            </w:pict>
+          </mc:Fallback>
+        </mc:AlternateContent>
+      </w:r>
+      <w:r>
+        <w:rPr>
+          <w:noProof/>
+        </w:rPr>
+        <w:drawing>
+          <wp:anchor distT="0" distB="0" distL="114300" distR="114300" simplePos="0" relativeHeight="251709440" behindDoc="1" locked="0" layoutInCell="1" allowOverlap="1" wp14:anchorId="22695EBF" wp14:editId="3B5D904C">
+            <wp:simplePos x="0" y="0"/>
+            <wp:positionH relativeFrom="margin">
+              <wp:align>center</wp:align>
+            </wp:positionH>
+            <wp:positionV relativeFrom="paragraph">
+              <wp:posOffset>2540</wp:posOffset>
+            </wp:positionV>
+            <wp:extent cx="4353272" cy="3268800"/>
+            <wp:effectExtent l="0" t="0" r="0" b="8255"/>
+            <wp:wrapTight wrapText="bothSides">
+              <wp:wrapPolygon edited="0">
+                <wp:start x="0" y="0"/>
+                <wp:lineTo x="0" y="21529"/>
+                <wp:lineTo x="21458" y="21529"/>
+                <wp:lineTo x="21458" y="0"/>
+                <wp:lineTo x="0" y="0"/>
+              </wp:wrapPolygon>
+            </wp:wrapTight>
+            <wp:docPr id="32" name="Imagen 32"/>
+            <wp:cNvGraphicFramePr>
+              <a:graphicFrameLocks xmlns:a="http://schemas.openxmlformats.org/drawingml/2006/main" noChangeAspect="1"/>
+            </wp:cNvGraphicFramePr>
+            <a:graphic xmlns:a="http://schemas.openxmlformats.org/drawingml/2006/main">
+              <a:graphicData uri="http://schemas.openxmlformats.org/drawingml/2006/picture">
+                <pic:pic xmlns:pic="http://schemas.openxmlformats.org/drawingml/2006/picture">
+                  <pic:nvPicPr>
+                    <pic:cNvPr id="0" name="Picture 2"/>
+                    <pic:cNvPicPr>
+                      <a:picLocks noChangeAspect="1" noChangeArrowheads="1"/>
+                    </pic:cNvPicPr>
+                  </pic:nvPicPr>
+                  <pic:blipFill>
+                    <a:blip r:embed="rId24">
+                      <a:extLst>
+                        <a:ext uri="{28A0092B-C50C-407E-A947-70E740481C1C}">
+                          <a14:useLocalDpi xmlns:a14="http://schemas.microsoft.com/office/drawing/2010/main" val="0"/>
+                        </a:ext>
+                      </a:extLst>
+                    </a:blip>
+                    <a:srcRect/>
+                    <a:stretch>
+                      <a:fillRect/>
+                    </a:stretch>
+                  </pic:blipFill>
+                  <pic:spPr bwMode="auto">
+                    <a:xfrm>
+                      <a:off x="0" y="0"/>
+                      <a:ext cx="4353272" cy="3268800"/>
+                    </a:xfrm>
+                    <a:prstGeom prst="rect">
+                      <a:avLst/>
+                    </a:prstGeom>
+                    <a:noFill/>
+                    <a:ln>
+                      <a:noFill/>
+                    </a:ln>
+                  </pic:spPr>
+                </pic:pic>
+              </a:graphicData>
+            </a:graphic>
+          </wp:anchor>
+        </w:drawing>
+      </w:r>
+    </w:p>
+    <w:p>
+      <w:pPr>
+        <w:pStyle w:val="Estilo1"/>
+      </w:pPr>
+      <w:bookmarkStart w:id="12" w:name="_GoBack"/>
+      <w:bookmarkEnd w:id="12"/>
+      <w:r>
+        <w:rPr>
+          <w:noProof/>
+        </w:rPr>
+        <w:lastRenderedPageBreak/>
+        <mc:AlternateContent>
+          <mc:Choice Requires="wps">
+            <w:drawing>
+              <wp:anchor distT="0" distB="0" distL="114300" distR="114300" simplePos="0" relativeHeight="251713536" behindDoc="1" locked="0" layoutInCell="1" allowOverlap="1" wp14:anchorId="6F13EEAA" wp14:editId="5DA07490">
+                <wp:simplePos x="0" y="0"/>
+                <wp:positionH relativeFrom="margin">
+                  <wp:align>center</wp:align>
+                </wp:positionH>
+                <wp:positionV relativeFrom="paragraph">
+                  <wp:posOffset>3230245</wp:posOffset>
+                </wp:positionV>
+                <wp:extent cx="4352925" cy="635"/>
+                <wp:effectExtent l="0" t="0" r="9525" b="0"/>
+                <wp:wrapTight wrapText="bothSides">
+                  <wp:wrapPolygon edited="0">
+                    <wp:start x="0" y="0"/>
+                    <wp:lineTo x="0" y="20057"/>
+                    <wp:lineTo x="21553" y="20057"/>
+                    <wp:lineTo x="21553" y="0"/>
+                    <wp:lineTo x="0" y="0"/>
+                  </wp:wrapPolygon>
+                </wp:wrapTight>
+                <wp:docPr id="34" name="Cuadro de texto 34"/>
+                <wp:cNvGraphicFramePr/>
+                <a:graphic xmlns:a="http://schemas.openxmlformats.org/drawingml/2006/main">
+                  <a:graphicData uri="http://schemas.microsoft.com/office/word/2010/wordprocessingShape">
+                    <wps:wsp>
+                      <wps:cNvSpPr txBox="1"/>
+                      <wps:spPr>
+                        <a:xfrm>
+                          <a:off x="0" y="0"/>
+                          <a:ext cx="4352925" cy="635"/>
+                        </a:xfrm>
+                        <a:prstGeom prst="rect">
+                          <a:avLst/>
+                        </a:prstGeom>
+                        <a:solidFill>
+                          <a:prstClr val="white"/>
+                        </a:solidFill>
+                        <a:ln>
+                          <a:noFill/>
+                        </a:ln>
+                      </wps:spPr>
+                      <wps:txbx>
+                        <w:txbxContent>
+                          <w:p>
+                            <w:pPr>
+                              <w:pStyle w:val="Descripcin"/>
+                              <w:rPr>
+                                <w:noProof/>
+                              </w:rPr>
+                            </w:pPr>
+                            <w:r>
+                              <w:t xml:space="preserve">Figura </w:t>
+                            </w:r>
+                            <w:r>
+                              <w:fldChar w:fldCharType="begin"/>
+                            </w:r>
+                            <w:r>
+                              <w:instrText xml:space="preserve"> SEQ Figura \* ARABIC </w:instrText>
+                            </w:r>
+                            <w:r>
+                              <w:fldChar w:fldCharType="separate"/>
+                            </w:r>
+                            <w:r>
+                              <w:rPr>
+                                <w:noProof/>
+                              </w:rPr>
+                              <w:t>16</w:t>
+                            </w:r>
+                            <w:r>
+                              <w:fldChar w:fldCharType="end"/>
+                            </w:r>
+                          </w:p>
+                        </w:txbxContent>
+                      </wps:txbx>
+                      <wps:bodyPr rot="0" spcFirstLastPara="0" vertOverflow="overflow" horzOverflow="overflow" vert="horz" wrap="square" lIns="0" tIns="0" rIns="0" bIns="0" numCol="1" spcCol="0" rtlCol="0" fromWordArt="0" anchor="t" anchorCtr="0" forceAA="0" compatLnSpc="1">
+                        <a:prstTxWarp prst="textNoShape">
+                          <a:avLst/>
+                        </a:prstTxWarp>
+                        <a:spAutoFit/>
+                      </wps:bodyPr>
+                    </wps:wsp>
+                  </a:graphicData>
+                </a:graphic>
+              </wp:anchor>
+            </w:drawing>
+          </mc:Choice>
+          <mc:Fallback>
+            <w:pict>
+              <v:shape w14:anchorId="6F13EEAA" id="Cuadro de texto 34" o:spid="_x0000_s1041" type="#_x0000_t202" style="position:absolute;left:0;text-align:left;margin-left:0;margin-top:254.35pt;width:342.75pt;height:.05pt;z-index:-251602944;visibility:visible;mso-wrap-style:square;mso-wrap-distance-left:9pt;mso-wrap-distance-top:0;mso-wrap-distance-right:9pt;mso-wrap-distance-bottom:0;mso-position-horizontal:center;mso-position-horizontal-relative:margin;mso-position-vertical:absolute;mso-position-vertical-relative:text;v-text-anchor:top" o:gfxdata="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" stroked="f">
+                <v:textbox style="mso-fit-shape-to-text:t" inset="0,0,0,0">
+                  <w:txbxContent>
+                    <w:p>
+                      <w:pPr>
+                        <w:pStyle w:val="Descripcin"/>
+                        <w:rPr>
+                          <w:noProof/>
+                        </w:rPr>
+                      </w:pPr>
+                      <w:r>
+                        <w:t xml:space="preserve">Figura </w:t>
+                      </w:r>
+                      <w:r>
+                        <w:fldChar w:fldCharType="begin"/>
+                      </w:r>
+                      <w:r>
+                        <w:instrText xml:space="preserve"> SEQ Figura \* ARABIC </w:instrText>
+                      </w:r>
+                      <w:r>
+                        <w:fldChar w:fldCharType="separate"/>
+                      </w:r>
+                      <w:r>
+                        <w:rPr>
+                          <w:noProof/>
+                        </w:rPr>
+                        <w:t>16</w:t>
+                      </w:r>
+                      <w:r>
+                        <w:fldChar w:fldCharType="end"/>
+                      </w:r>
+                    </w:p>
+                  </w:txbxContent>
+                </v:textbox>
+                <w10:wrap type="tight" anchorx="margin"/>
+              </v:shape>
+            </w:pict>
+          </mc:Fallback>
+        </mc:AlternateContent>
+      </w:r>
+      <w:r>
+        <w:rPr>
+          <w:noProof/>
+        </w:rPr>
+        <w:drawing>
+          <wp:anchor distT="0" distB="0" distL="114300" distR="114300" simplePos="0" relativeHeight="251708416" behindDoc="1" locked="0" layoutInCell="1" allowOverlap="1" wp14:anchorId="2B859746" wp14:editId="0EB3533C">
+            <wp:simplePos x="0" y="0"/>
+            <wp:positionH relativeFrom="margin">
+              <wp:align>center</wp:align>
+            </wp:positionH>
+            <wp:positionV relativeFrom="paragraph">
+              <wp:posOffset>0</wp:posOffset>
+            </wp:positionV>
+            <wp:extent cx="4353272" cy="3268800"/>
+            <wp:effectExtent l="0" t="0" r="0" b="8255"/>
+            <wp:wrapTight wrapText="bothSides">
+              <wp:wrapPolygon edited="0">
+                <wp:start x="0" y="0"/>
+                <wp:lineTo x="0" y="21529"/>
+                <wp:lineTo x="21458" y="21529"/>
+                <wp:lineTo x="21458" y="0"/>
+                <wp:lineTo x="0" y="0"/>
+              </wp:wrapPolygon>
+            </wp:wrapTight>
+            <wp:docPr id="31" name="Imagen 31"/>
+            <wp:cNvGraphicFramePr>
+              <a:graphicFrameLocks xmlns:a="http://schemas.openxmlformats.org/drawingml/2006/main" noChangeAspect="1"/>
+            </wp:cNvGraphicFramePr>
+            <a:graphic xmlns:a="http://schemas.openxmlformats.org/drawingml/2006/main">
+              <a:graphicData uri="http://schemas.openxmlformats.org/drawingml/2006/picture">
+                <pic:pic xmlns:pic="http://schemas.openxmlformats.org/drawingml/2006/picture">
+                  <pic:nvPicPr>
+                    <pic:cNvPr id="0" name="Picture 1"/>
+                    <pic:cNvPicPr>
+                      <a:picLocks noChangeAspect="1" noChangeArrowheads="1"/>
+                    </pic:cNvPicPr>
+                  </pic:nvPicPr>
+                  <pic:blipFill>
+                    <a:blip r:embed="rId25">
+                      <a:extLst>
+                        <a:ext uri="{28A0092B-C50C-407E-A947-70E740481C1C}">
+                          <a14:useLocalDpi xmlns:a14="http://schemas.microsoft.com/office/drawing/2010/main" val="0"/>
+                        </a:ext>
+                      </a:extLst>
+                    </a:blip>
+                    <a:srcRect/>
+                    <a:stretch>
+                      <a:fillRect/>
+                    </a:stretch>
+                  </pic:blipFill>
+                  <pic:spPr bwMode="auto">
+                    <a:xfrm>
+                      <a:off x="0" y="0"/>
+                      <a:ext cx="4353272" cy="3268800"/>
+                    </a:xfrm>
+                    <a:prstGeom prst="rect">
+                      <a:avLst/>
+                    </a:prstGeom>
+                    <a:noFill/>
+                    <a:ln>
+                      <a:noFill/>
+                    </a:ln>
+                  </pic:spPr>
+                </pic:pic>
+              </a:graphicData>
+            </a:graphic>
+          </wp:anchor>
+        </w:drawing>
+      </w:r>
+    </w:p>
     <w:sectPr>
-      <w:footerReference w:type="default" r:id="rId24"/>
+      <w:footerReference w:type="default" r:id="rId26"/>
       <w:pgSz w:w="11906" w:h="16838"/>
       <w:pgMar w:top="1417" w:right="1701" w:bottom="1417" w:left="1701" w:header="708" w:footer="708" w:gutter="0"/>
       <w:pgNumType w:start="1"/>
@@ -7921,6 +8327,7 @@
         <w:docPartUnique/>
       </w:docPartObj>
     </w:sdtPr>
+    <w:sdtEndPr/>
     <w:sdtContent>
       <w:p>
         <w:pPr>
@@ -8198,6 +8605,7 @@
     <w:lsdException w:name="HTML Sample" w:semiHidden="1" w:unhideWhenUsed="1"/>
     <w:lsdException w:name="HTML Typewriter" w:semiHidden="1" w:unhideWhenUsed="1"/>
     <w:lsdException w:name="HTML Variable" w:semiHidden="1" w:unhideWhenUsed="1"/>
+    <w:lsdException w:name="Normal Table" w:semiHidden="1" w:unhideWhenUsed="1"/>
     <w:lsdException w:name="annotation subject" w:semiHidden="1" w:unhideWhenUsed="1"/>
     <w:lsdException w:name="No List" w:semiHidden="1" w:unhideWhenUsed="1"/>
     <w:lsdException w:name="Outline List 1" w:semiHidden="1" w:unhideWhenUsed="1"/>
@@ -8240,8 +8648,11 @@
     <w:lsdException w:name="Table Contemporary" w:semiHidden="1" w:unhideWhenUsed="1"/>
     <w:lsdException w:name="Table Elegant" w:semiHidden="1" w:unhideWhenUsed="1"/>
     <w:lsdException w:name="Table Professional" w:semiHidden="1" w:unhideWhenUsed="1"/>
+    <w:lsdException w:name="Table Subtle 1" w:semiHidden="1" w:unhideWhenUsed="1"/>
     <w:lsdException w:name="Table Subtle 2" w:semiHidden="1" w:unhideWhenUsed="1"/>
     <w:lsdException w:name="Table Web 1" w:semiHidden="1" w:unhideWhenUsed="1"/>
+    <w:lsdException w:name="Table Web 2" w:semiHidden="1" w:unhideWhenUsed="1"/>
+    <w:lsdException w:name="Table Web 3" w:semiHidden="1" w:unhideWhenUsed="1"/>
     <w:lsdException w:name="Balloon Text" w:semiHidden="1" w:unhideWhenUsed="1"/>
     <w:lsdException w:name="Table Grid" w:uiPriority="39"/>
     <w:lsdException w:name="Table Theme" w:semiHidden="1" w:unhideWhenUsed="1"/>
@@ -9086,7 +9497,7 @@
 </file>
 
 <file path=customXml/itemProps1.xml><?xml version="1.0" encoding="utf-8"?>
-<ds:datastoreItem xmlns:ds="http://schemas.openxmlformats.org/officeDocument/2006/customXml" ds:itemID="{DAC29E15-AAA2-4408-8126-4D2EEE02D897}">
+<ds:datastoreItem xmlns:ds="http://schemas.openxmlformats.org/officeDocument/2006/customXml" ds:itemID="{A632C5DD-D0D8-41DC-B427-782C1B51E04E}">
   <ds:schemaRefs>
     <ds:schemaRef ds:uri="http://schemas.openxmlformats.org/officeDocument/2006/bibliography"/>
   </ds:schemaRefs>

</xml_diff>